<commit_message>
update metis project write-up
</commit_message>
<xml_diff>
--- a/00_metis_milestone_submissions/05_project_writeup_ml_classification_tri_le.docx
+++ b/00_metis_milestone_submissions/05_project_writeup_ml_classification_tri_le.docx
@@ -8,6 +8,8 @@
           <w:rFonts w:ascii="Montserrat" w:eastAsia="Times New Roman" w:hAnsi="Montserrat" w:cs="Times New Roman"/>
           <w:b/>
           <w:bCs/>
+          <w:sz w:val="22"/>
+          <w:szCs w:val="22"/>
         </w:rPr>
       </w:pPr>
       <w:r>
@@ -15,6 +17,8 @@
           <w:rFonts w:ascii="Montserrat" w:eastAsia="Times New Roman" w:hAnsi="Montserrat" w:cs="Times New Roman"/>
           <w:b/>
           <w:bCs/>
+          <w:sz w:val="22"/>
+          <w:szCs w:val="22"/>
         </w:rPr>
         <w:t>ABSTRACT</w:t>
       </w:r>
@@ -23,6 +27,8 @@
           <w:rFonts w:ascii="Montserrat" w:eastAsia="Times New Roman" w:hAnsi="Montserrat" w:cs="Times New Roman"/>
           <w:b/>
           <w:bCs/>
+          <w:sz w:val="22"/>
+          <w:szCs w:val="22"/>
         </w:rPr>
         <w:t xml:space="preserve"> (DESCRIPTION)</w:t>
       </w:r>
@@ -31,65 +37,180 @@
       <w:pPr>
         <w:rPr>
           <w:rFonts w:ascii="Montserrat" w:hAnsi="Montserrat"/>
-        </w:rPr>
-      </w:pPr>
-      <w:r>
-        <w:rPr>
-          <w:rFonts w:ascii="Montserrat" w:hAnsi="Montserrat"/>
+          <w:sz w:val="22"/>
+          <w:szCs w:val="22"/>
+        </w:rPr>
+      </w:pPr>
+      <w:r>
+        <w:rPr>
+          <w:rFonts w:ascii="Montserrat" w:hAnsi="Montserrat"/>
+          <w:sz w:val="22"/>
+          <w:szCs w:val="22"/>
         </w:rPr>
         <w:t>The goal of this project was to</w:t>
       </w:r>
       <w:r>
         <w:rPr>
           <w:rFonts w:ascii="Montserrat" w:hAnsi="Montserrat"/>
-        </w:rPr>
-        <w:t xml:space="preserve"> predict home sale prices of the bay area in northern California</w:t>
-      </w:r>
-      <w:r>
-        <w:rPr>
-          <w:rFonts w:ascii="Montserrat" w:hAnsi="Montserrat"/>
-        </w:rPr>
-        <w:t xml:space="preserve"> through the use of regression modeling and evaluation.</w:t>
-      </w:r>
-      <w:r>
-        <w:rPr>
-          <w:rFonts w:ascii="Montserrat" w:hAnsi="Montserrat"/>
+          <w:sz w:val="22"/>
+          <w:szCs w:val="22"/>
         </w:rPr>
         <w:t xml:space="preserve"> </w:t>
       </w:r>
-    </w:p>
-    <w:p>
-      <w:pPr>
-        <w:rPr>
-          <w:rFonts w:ascii="Montserrat" w:hAnsi="Montserrat"/>
-        </w:rPr>
-      </w:pPr>
-      <w:r>
-        <w:rPr>
-          <w:rFonts w:ascii="Montserrat" w:hAnsi="Montserrat"/>
-        </w:rPr>
-        <w:t xml:space="preserve">Using data from </w:t>
+      <w:r>
+        <w:rPr>
+          <w:rFonts w:ascii="Montserrat" w:hAnsi="Montserrat"/>
+          <w:sz w:val="22"/>
+          <w:szCs w:val="22"/>
+        </w:rPr>
+        <w:t xml:space="preserve">use classification models to </w:t>
+      </w:r>
+      <w:r>
+        <w:rPr>
+          <w:rFonts w:ascii="Montserrat" w:hAnsi="Montserrat"/>
+          <w:sz w:val="22"/>
+          <w:szCs w:val="22"/>
+        </w:rPr>
+        <w:t>predict</w:t>
+      </w:r>
+      <w:r>
+        <w:rPr>
+          <w:rFonts w:ascii="Montserrat" w:hAnsi="Montserrat"/>
+          <w:sz w:val="22"/>
+          <w:szCs w:val="22"/>
+        </w:rPr>
+        <w:t xml:space="preserve"> whether a credit card transaction was fraudulent or not.</w:t>
+      </w:r>
+      <w:r>
+        <w:rPr>
+          <w:rFonts w:ascii="Montserrat" w:hAnsi="Montserrat"/>
+          <w:sz w:val="22"/>
+          <w:szCs w:val="22"/>
+        </w:rPr>
+        <w:t xml:space="preserve"> Using data obtained </w:t>
       </w:r>
       <w:hyperlink r:id="rId5" w:history="1">
         <w:r>
           <w:rPr>
             <w:rStyle w:val="Hyperlink"/>
             <w:rFonts w:ascii="Montserrat" w:hAnsi="Montserrat"/>
+            <w:sz w:val="22"/>
+            <w:szCs w:val="22"/>
           </w:rPr>
-          <w:t>Redfin.com</w:t>
+          <w:t>here</w:t>
         </w:r>
       </w:hyperlink>
       <w:r>
         <w:rPr>
           <w:rFonts w:ascii="Montserrat" w:hAnsi="Montserrat"/>
-        </w:rPr>
-        <w:t xml:space="preserve"> acquired via web scraping, I performed EDA to prepare the data for modeling – to determine if certain home features could accurately be used to predict sale prices of homes still available on the market.</w:t>
-      </w:r>
-    </w:p>
-    <w:p>
-      <w:pPr>
-        <w:rPr>
-          <w:rFonts w:ascii="Montserrat" w:hAnsi="Montserrat"/>
+          <w:sz w:val="22"/>
+          <w:szCs w:val="22"/>
+        </w:rPr>
+        <w:t>, f</w:t>
+      </w:r>
+      <w:r>
+        <w:rPr>
+          <w:rFonts w:ascii="Montserrat" w:hAnsi="Montserrat"/>
+          <w:sz w:val="22"/>
+          <w:szCs w:val="22"/>
+        </w:rPr>
+        <w:t>rom</w:t>
+      </w:r>
+      <w:r>
+        <w:rPr>
+          <w:rFonts w:ascii="Montserrat" w:hAnsi="Montserrat"/>
+          <w:sz w:val="22"/>
+          <w:szCs w:val="22"/>
+        </w:rPr>
+        <w:t xml:space="preserve"> Kaggle.com, features were analyzed to determine their impact and model predictive performance. S</w:t>
+      </w:r>
+      <w:r>
+        <w:rPr>
+          <w:rFonts w:ascii="Montserrat" w:hAnsi="Montserrat"/>
+          <w:sz w:val="22"/>
+          <w:szCs w:val="22"/>
+        </w:rPr>
+        <w:t xml:space="preserve">everal </w:t>
+      </w:r>
+      <w:r>
+        <w:rPr>
+          <w:rFonts w:ascii="Montserrat" w:hAnsi="Montserrat"/>
+          <w:sz w:val="22"/>
+          <w:szCs w:val="22"/>
+        </w:rPr>
+        <w:t xml:space="preserve">learning </w:t>
+      </w:r>
+      <w:r>
+        <w:rPr>
+          <w:rFonts w:ascii="Montserrat" w:hAnsi="Montserrat"/>
+          <w:sz w:val="22"/>
+          <w:szCs w:val="22"/>
+        </w:rPr>
+        <w:t xml:space="preserve">models </w:t>
+      </w:r>
+      <w:r>
+        <w:rPr>
+          <w:rFonts w:ascii="Montserrat" w:hAnsi="Montserrat"/>
+          <w:sz w:val="22"/>
+          <w:szCs w:val="22"/>
+        </w:rPr>
+        <w:t>were evaluated and although the majority of models proved high</w:t>
+      </w:r>
+      <w:r>
+        <w:rPr>
+          <w:rFonts w:ascii="Montserrat" w:hAnsi="Montserrat"/>
+          <w:sz w:val="22"/>
+          <w:szCs w:val="22"/>
+        </w:rPr>
+        <w:t>ly</w:t>
+      </w:r>
+      <w:r>
+        <w:rPr>
+          <w:rFonts w:ascii="Montserrat" w:hAnsi="Montserrat"/>
+          <w:sz w:val="22"/>
+          <w:szCs w:val="22"/>
+        </w:rPr>
+        <w:t xml:space="preserve"> accurate, Decision Tree was determined to be </w:t>
+      </w:r>
+      <w:r>
+        <w:rPr>
+          <w:rFonts w:ascii="Montserrat" w:hAnsi="Montserrat"/>
+          <w:sz w:val="22"/>
+          <w:szCs w:val="22"/>
+        </w:rPr>
+        <w:t>best performing</w:t>
+      </w:r>
+      <w:r>
+        <w:rPr>
+          <w:rFonts w:ascii="Montserrat" w:hAnsi="Montserrat"/>
+          <w:sz w:val="22"/>
+          <w:szCs w:val="22"/>
+        </w:rPr>
+        <w:t xml:space="preserve"> model</w:t>
+      </w:r>
+      <w:r>
+        <w:rPr>
+          <w:rFonts w:ascii="Montserrat" w:hAnsi="Montserrat"/>
+          <w:sz w:val="22"/>
+          <w:szCs w:val="22"/>
+        </w:rPr>
+        <w:t xml:space="preserve"> with a high degree of </w:t>
+      </w:r>
+      <w:r>
+        <w:rPr>
+          <w:rFonts w:ascii="Montserrat" w:hAnsi="Montserrat"/>
+          <w:sz w:val="22"/>
+          <w:szCs w:val="22"/>
+        </w:rPr>
+        <w:t>interpretability.</w:t>
+      </w:r>
+    </w:p>
+    <w:p>
+      <w:pPr>
+        <w:rPr>
+          <w:rFonts w:ascii="Montserrat" w:hAnsi="Montserrat"/>
+          <w:sz w:val="22"/>
+          <w:szCs w:val="22"/>
         </w:rPr>
       </w:pPr>
     </w:p>
@@ -99,6 +220,8 @@
           <w:rFonts w:ascii="Montserrat" w:hAnsi="Montserrat"/>
           <w:b/>
           <w:bCs/>
+          <w:sz w:val="22"/>
+          <w:szCs w:val="22"/>
         </w:rPr>
       </w:pPr>
       <w:r>
@@ -106,6 +229,8 @@
           <w:rFonts w:ascii="Montserrat" w:hAnsi="Montserrat"/>
           <w:b/>
           <w:bCs/>
+          <w:sz w:val="22"/>
+          <w:szCs w:val="22"/>
         </w:rPr>
         <w:t>DESIGN</w:t>
       </w:r>
@@ -114,115 +239,33 @@
       <w:pPr>
         <w:rPr>
           <w:rFonts w:ascii="Montserrat" w:hAnsi="Montserrat"/>
-        </w:rPr>
-      </w:pPr>
-      <w:r>
-        <w:rPr>
-          <w:rFonts w:ascii="Montserrat" w:hAnsi="Montserrat"/>
-        </w:rPr>
-        <w:t xml:space="preserve">The project consisted of </w:t>
-      </w:r>
-      <w:r>
-        <w:rPr>
-          <w:rFonts w:ascii="Montserrat" w:hAnsi="Montserrat"/>
-        </w:rPr>
-        <w:t>several parts</w:t>
-      </w:r>
-      <w:r>
-        <w:rPr>
-          <w:rFonts w:ascii="Montserrat" w:hAnsi="Montserrat"/>
-        </w:rPr>
-        <w:t>:</w:t>
-      </w:r>
-    </w:p>
-    <w:p>
-      <w:pPr>
-        <w:rPr>
-          <w:rFonts w:ascii="Montserrat" w:hAnsi="Montserrat"/>
-        </w:rPr>
-      </w:pPr>
-    </w:p>
-    <w:p>
-      <w:pPr>
-        <w:rPr>
-          <w:rFonts w:ascii="Montserrat" w:hAnsi="Montserrat"/>
-        </w:rPr>
-      </w:pPr>
-      <w:r>
-        <w:rPr>
-          <w:rFonts w:ascii="Montserrat" w:hAnsi="Montserrat"/>
-        </w:rPr>
-        <w:t>First, f</w:t>
-      </w:r>
-      <w:r>
-        <w:rPr>
-          <w:rFonts w:ascii="Montserrat" w:hAnsi="Montserrat"/>
-        </w:rPr>
-        <w:t xml:space="preserve">iltering for single family homes sold within the last 6 months for specific cities, I web scraped data from individual listings, from multiple search results pages on Redfin.com </w:t>
-      </w:r>
-      <w:r>
-        <w:rPr>
-          <w:rFonts w:ascii="Montserrat" w:hAnsi="Montserrat"/>
-        </w:rPr>
-        <w:t>for home features.</w:t>
-      </w:r>
-    </w:p>
-    <w:p>
-      <w:pPr>
-        <w:rPr>
-          <w:rFonts w:ascii="Montserrat" w:hAnsi="Montserrat"/>
-        </w:rPr>
-      </w:pPr>
-    </w:p>
-    <w:p>
-      <w:pPr>
-        <w:rPr>
-          <w:rFonts w:ascii="Montserrat" w:hAnsi="Montserrat"/>
-        </w:rPr>
-      </w:pPr>
-      <w:r>
-        <w:rPr>
-          <w:rFonts w:ascii="Montserrat" w:hAnsi="Montserrat"/>
-        </w:rPr>
-        <w:t>The data was then cleaned and prepared for a baseline simple linear regression, to determine if any features would contribute to a model with high predictive performance and interpretability.</w:t>
-      </w:r>
-    </w:p>
-    <w:p>
-      <w:pPr>
-        <w:rPr>
-          <w:rFonts w:ascii="Montserrat" w:hAnsi="Montserrat"/>
-        </w:rPr>
-      </w:pPr>
-    </w:p>
-    <w:p>
-      <w:pPr>
-        <w:rPr>
-          <w:rFonts w:ascii="Montserrat" w:hAnsi="Montserrat"/>
-        </w:rPr>
-      </w:pPr>
-      <w:r>
-        <w:rPr>
-          <w:rFonts w:ascii="Montserrat" w:hAnsi="Montserrat"/>
-        </w:rPr>
-        <w:t xml:space="preserve">Then, </w:t>
-      </w:r>
-      <w:r>
-        <w:rPr>
-          <w:rFonts w:ascii="Montserrat" w:hAnsi="Montserrat"/>
-        </w:rPr>
-        <w:t xml:space="preserve">using the </w:t>
-      </w:r>
-      <w:r>
-        <w:rPr>
-          <w:rFonts w:ascii="Montserrat" w:hAnsi="Montserrat"/>
-        </w:rPr>
-        <w:t xml:space="preserve">processed data and significant features, to iterate </w:t>
-      </w:r>
-      <w:r>
-        <w:rPr>
-          <w:rFonts w:ascii="Montserrat" w:hAnsi="Montserrat"/>
-        </w:rPr>
-        <w:t>thru various regression models to evaluate performance and whether additional feature engineering and transformations were required.</w:t>
+          <w:sz w:val="22"/>
+          <w:szCs w:val="22"/>
+        </w:rPr>
+      </w:pPr>
+      <w:r>
+        <w:rPr>
+          <w:rFonts w:ascii="Montserrat" w:hAnsi="Montserrat"/>
+          <w:sz w:val="22"/>
+          <w:szCs w:val="22"/>
+        </w:rPr>
+        <w:t xml:space="preserve">The data, found here, classifies credit card transactions as either </w:t>
+      </w:r>
+      <w:r>
+        <w:rPr>
+          <w:rFonts w:ascii="Montserrat" w:hAnsi="Montserrat"/>
+          <w:sz w:val="22"/>
+          <w:szCs w:val="22"/>
+        </w:rPr>
+        <w:t xml:space="preserve">‘not fraud’ – 0, or ‘fraud’ – 1. </w:t>
+      </w:r>
+      <w:r>
+        <w:rPr>
+          <w:rFonts w:ascii="Montserrat" w:hAnsi="Montserrat"/>
+          <w:sz w:val="22"/>
+          <w:szCs w:val="22"/>
+        </w:rPr>
+        <w:t>The data was exceptionally clean and was without any missing values – this made EDA extremely easy. Several models were evaluated by observing their baseline performance, before selecting the ideal model for further tuning and optimization.</w:t>
       </w:r>
     </w:p>
     <w:p>
@@ -230,6 +273,8 @@
         <w:rPr>
           <w:b/>
           <w:bCs/>
+          <w:sz w:val="22"/>
+          <w:szCs w:val="22"/>
         </w:rPr>
       </w:pPr>
     </w:p>
@@ -239,6 +284,8 @@
           <w:rFonts w:ascii="Montserrat" w:hAnsi="Montserrat"/>
           <w:b/>
           <w:bCs/>
+          <w:sz w:val="22"/>
+          <w:szCs w:val="22"/>
         </w:rPr>
       </w:pPr>
       <w:r>
@@ -246,6 +293,8 @@
           <w:rFonts w:ascii="Montserrat" w:hAnsi="Montserrat"/>
           <w:b/>
           <w:bCs/>
+          <w:sz w:val="22"/>
+          <w:szCs w:val="22"/>
         </w:rPr>
         <w:t>DATA</w:t>
       </w:r>
@@ -254,6 +303,8 @@
           <w:rFonts w:ascii="Montserrat" w:hAnsi="Montserrat"/>
           <w:b/>
           <w:bCs/>
+          <w:sz w:val="22"/>
+          <w:szCs w:val="22"/>
         </w:rPr>
         <w:t xml:space="preserve"> (FEATURE AND TARGET)</w:t>
       </w:r>
@@ -262,234 +313,25 @@
       <w:pPr>
         <w:rPr>
           <w:rFonts w:ascii="Montserrat" w:hAnsi="Montserrat"/>
-        </w:rPr>
-      </w:pPr>
-      <w:r>
-        <w:rPr>
-          <w:rFonts w:ascii="Montserrat" w:hAnsi="Montserrat"/>
+          <w:sz w:val="22"/>
+          <w:szCs w:val="22"/>
+        </w:rPr>
+      </w:pPr>
+      <w:r>
+        <w:rPr>
+          <w:rFonts w:ascii="Montserrat" w:hAnsi="Montserrat"/>
+          <w:sz w:val="22"/>
+          <w:szCs w:val="22"/>
         </w:rPr>
         <w:t xml:space="preserve">The data </w:t>
       </w:r>
       <w:r>
         <w:rPr>
           <w:rFonts w:ascii="Montserrat" w:hAnsi="Montserrat"/>
-        </w:rPr>
-        <w:t xml:space="preserve">consisted of </w:t>
-      </w:r>
-      <w:proofErr w:type="gramStart"/>
-      <w:r>
-        <w:rPr>
-          <w:rFonts w:ascii="Montserrat" w:hAnsi="Montserrat"/>
-        </w:rPr>
-        <w:t>singl</w:t>
-      </w:r>
-      <w:r>
-        <w:rPr>
-          <w:rFonts w:ascii="Montserrat" w:hAnsi="Montserrat"/>
-        </w:rPr>
-        <w:t>e family</w:t>
-      </w:r>
-      <w:proofErr w:type="gramEnd"/>
-      <w:r>
-        <w:rPr>
-          <w:rFonts w:ascii="Montserrat" w:hAnsi="Montserrat"/>
-        </w:rPr>
-        <w:t xml:space="preserve"> </w:t>
-      </w:r>
-      <w:r>
-        <w:rPr>
-          <w:rFonts w:ascii="Montserrat" w:hAnsi="Montserrat"/>
-        </w:rPr>
-        <w:t>homes sold within the last 6 months for the following cities:</w:t>
-      </w:r>
-    </w:p>
-    <w:p>
-      <w:pPr>
-        <w:rPr>
-          <w:rFonts w:ascii="Montserrat" w:hAnsi="Montserrat"/>
-        </w:rPr>
-      </w:pPr>
-    </w:p>
-    <w:p>
-      <w:pPr>
-        <w:rPr>
-          <w:rFonts w:ascii="Montserrat" w:hAnsi="Montserrat"/>
-        </w:rPr>
-      </w:pPr>
-      <w:r>
-        <w:rPr>
-          <w:rFonts w:ascii="Montserrat" w:hAnsi="Montserrat"/>
-        </w:rPr>
-        <w:t>Palo Alto, Los Altos, Mountain View, Cupertino, Sunnyvale, Santa Clara</w:t>
-      </w:r>
-    </w:p>
-    <w:p>
-      <w:pPr>
-        <w:rPr>
-          <w:rFonts w:ascii="Montserrat" w:hAnsi="Montserrat"/>
-        </w:rPr>
-      </w:pPr>
-    </w:p>
-    <w:p>
-      <w:pPr>
-        <w:rPr>
-          <w:rFonts w:ascii="Montserrat" w:hAnsi="Montserrat"/>
-        </w:rPr>
-      </w:pPr>
-      <w:r>
-        <w:rPr>
-          <w:rFonts w:ascii="Montserrat" w:hAnsi="Montserrat"/>
-        </w:rPr>
-        <w:t xml:space="preserve">It </w:t>
-      </w:r>
-      <w:r>
-        <w:rPr>
-          <w:rFonts w:ascii="Montserrat" w:hAnsi="Montserrat"/>
-        </w:rPr>
-        <w:t>contain</w:t>
-      </w:r>
-      <w:r>
-        <w:rPr>
-          <w:rFonts w:ascii="Montserrat" w:hAnsi="Montserrat"/>
-        </w:rPr>
-        <w:t>ed</w:t>
-      </w:r>
-      <w:r>
-        <w:rPr>
-          <w:rFonts w:ascii="Montserrat" w:hAnsi="Montserrat"/>
-        </w:rPr>
-        <w:t xml:space="preserve"> 1600+ data points with 13 features (8 of which </w:t>
-      </w:r>
-      <w:r>
-        <w:rPr>
-          <w:rFonts w:ascii="Montserrat" w:hAnsi="Montserrat"/>
-        </w:rPr>
-        <w:t>were</w:t>
-      </w:r>
-      <w:r>
-        <w:rPr>
-          <w:rFonts w:ascii="Montserrat" w:hAnsi="Montserrat"/>
-        </w:rPr>
-        <w:t xml:space="preserve"> numerical to start, 4 of which </w:t>
-      </w:r>
-      <w:r>
-        <w:rPr>
-          <w:rFonts w:ascii="Montserrat" w:hAnsi="Montserrat"/>
-        </w:rPr>
-        <w:t>were</w:t>
-      </w:r>
-      <w:r>
-        <w:rPr>
-          <w:rFonts w:ascii="Montserrat" w:hAnsi="Montserrat"/>
-        </w:rPr>
-        <w:t xml:space="preserve"> </w:t>
-      </w:r>
-      <w:proofErr w:type="spellStart"/>
-      <w:r>
-        <w:rPr>
-          <w:rFonts w:ascii="Montserrat" w:hAnsi="Montserrat"/>
-        </w:rPr>
-        <w:t>boolean</w:t>
-      </w:r>
-      <w:proofErr w:type="spellEnd"/>
-      <w:r>
-        <w:rPr>
-          <w:rFonts w:ascii="Montserrat" w:hAnsi="Montserrat"/>
-        </w:rPr>
-        <w:t>, and 1 categorical)</w:t>
-      </w:r>
-      <w:r>
-        <w:rPr>
-          <w:rFonts w:ascii="Montserrat" w:hAnsi="Montserrat"/>
-        </w:rPr>
-        <w:t xml:space="preserve">.  </w:t>
-      </w:r>
-    </w:p>
-    <w:p>
-      <w:pPr>
-        <w:rPr>
-          <w:rFonts w:ascii="Montserrat" w:hAnsi="Montserrat"/>
-        </w:rPr>
-      </w:pPr>
-    </w:p>
-    <w:p>
-      <w:pPr>
-        <w:rPr>
-          <w:rFonts w:ascii="Montserrat" w:hAnsi="Montserrat"/>
-        </w:rPr>
-      </w:pPr>
-      <w:r>
-        <w:rPr>
-          <w:rFonts w:ascii="Montserrat" w:hAnsi="Montserrat"/>
-        </w:rPr>
-        <w:t xml:space="preserve">‘Sold Price’ </w:t>
-      </w:r>
-      <w:r>
-        <w:rPr>
-          <w:rFonts w:ascii="Montserrat" w:hAnsi="Montserrat"/>
-        </w:rPr>
-        <w:t>was selected as my target, also known as the predictor variable.</w:t>
-      </w:r>
-      <w:r>
-        <w:rPr>
-          <w:rFonts w:ascii="Montserrat" w:hAnsi="Montserrat"/>
-        </w:rPr>
-        <w:t xml:space="preserve"> </w:t>
-      </w:r>
-      <w:r>
-        <w:rPr>
-          <w:rFonts w:ascii="Montserrat" w:hAnsi="Montserrat"/>
-        </w:rPr>
-        <w:t xml:space="preserve">After determining that some numerical features would benefit from feature engineering, </w:t>
-      </w:r>
-      <w:r>
-        <w:rPr>
-          <w:rFonts w:ascii="Montserrat" w:hAnsi="Montserrat"/>
-        </w:rPr>
-        <w:t>it resulted in 30+ final features</w:t>
-      </w:r>
-    </w:p>
-    <w:p>
-      <w:pPr>
-        <w:rPr>
-          <w:rFonts w:ascii="Montserrat" w:hAnsi="Montserrat"/>
-        </w:rPr>
-      </w:pPr>
-      <w:r>
-        <w:rPr>
-          <w:rFonts w:ascii="Montserrat" w:hAnsi="Montserrat"/>
-        </w:rPr>
-        <w:tab/>
-      </w:r>
-    </w:p>
-    <w:p>
-      <w:pPr>
-        <w:rPr>
-          <w:rFonts w:ascii="Montserrat" w:hAnsi="Montserrat"/>
-          <w:b/>
-          <w:bCs/>
-        </w:rPr>
-      </w:pPr>
-      <w:r>
-        <w:rPr>
-          <w:rFonts w:ascii="Montserrat" w:hAnsi="Montserrat"/>
-          <w:b/>
-          <w:bCs/>
-        </w:rPr>
-        <w:t>ALGORITHMS</w:t>
-      </w:r>
-    </w:p>
-    <w:p>
-      <w:pPr>
-        <w:rPr>
-          <w:rFonts w:ascii="Montserrat" w:hAnsi="Montserrat"/>
-        </w:rPr>
-      </w:pPr>
-      <w:r>
-        <w:rPr>
-          <w:rFonts w:ascii="Montserrat" w:hAnsi="Montserrat"/>
-        </w:rPr>
-        <w:t>Feature Engineering</w:t>
+          <w:sz w:val="22"/>
+          <w:szCs w:val="22"/>
+        </w:rPr>
+        <w:t>contains one million observations of credit card transactions, with 3 numerical and 4 categorical features, including:</w:t>
       </w:r>
     </w:p>
     <w:p>
@@ -497,145 +339,372 @@
         <w:pStyle w:val="ListParagraph"/>
         <w:numPr>
           <w:ilvl w:val="0"/>
-          <w:numId w:val="7"/>
+          <w:numId w:val="12"/>
         </w:numPr>
         <w:rPr>
           <w:rFonts w:ascii="Montserrat" w:hAnsi="Montserrat"/>
-        </w:rPr>
-      </w:pPr>
-      <w:r>
-        <w:rPr>
-          <w:rFonts w:ascii="Montserrat" w:hAnsi="Montserrat"/>
-        </w:rPr>
-        <w:t>Converting categorical features to binary dummy variables</w:t>
-      </w:r>
+          <w:sz w:val="22"/>
+          <w:szCs w:val="22"/>
+        </w:rPr>
+      </w:pPr>
+      <w:proofErr w:type="spellStart"/>
+      <w:r>
+        <w:rPr>
+          <w:rFonts w:ascii="Montserrat" w:hAnsi="Montserrat"/>
+          <w:sz w:val="22"/>
+          <w:szCs w:val="22"/>
+        </w:rPr>
+        <w:t>distance_from_home</w:t>
+      </w:r>
+      <w:proofErr w:type="spellEnd"/>
     </w:p>
     <w:p>
       <w:pPr>
         <w:pStyle w:val="ListParagraph"/>
         <w:numPr>
           <w:ilvl w:val="0"/>
-          <w:numId w:val="7"/>
+          <w:numId w:val="12"/>
         </w:numPr>
         <w:rPr>
           <w:rFonts w:ascii="Montserrat" w:hAnsi="Montserrat"/>
-        </w:rPr>
-      </w:pPr>
-      <w:r>
-        <w:rPr>
-          <w:rFonts w:ascii="Montserrat" w:hAnsi="Montserrat"/>
-        </w:rPr>
-        <w:t>Combining (bucketing) particular dummies and ranges of numeric features to highlight strong signals</w:t>
-      </w:r>
-    </w:p>
-    <w:p>
-      <w:pPr>
-        <w:pStyle w:val="ListParagraph"/>
-        <w:rPr>
-          <w:rFonts w:ascii="Montserrat" w:hAnsi="Montserrat"/>
-        </w:rPr>
-      </w:pPr>
-    </w:p>
-    <w:p>
-      <w:pPr>
-        <w:pStyle w:val="ListParagraph"/>
-        <w:rPr>
-          <w:rFonts w:ascii="Montserrat" w:hAnsi="Montserrat"/>
-        </w:rPr>
-      </w:pPr>
-    </w:p>
-    <w:p>
-      <w:pPr>
-        <w:pStyle w:val="ListParagraph"/>
-        <w:rPr>
-          <w:rFonts w:ascii="Montserrat" w:hAnsi="Montserrat"/>
-        </w:rPr>
-      </w:pPr>
-    </w:p>
-    <w:p>
-      <w:pPr>
-        <w:rPr>
-          <w:rFonts w:ascii="Montserrat" w:hAnsi="Montserrat"/>
-        </w:rPr>
-      </w:pPr>
-      <w:r>
-        <w:rPr>
-          <w:rFonts w:ascii="Montserrat" w:hAnsi="Montserrat"/>
-        </w:rPr>
-        <w:lastRenderedPageBreak/>
-        <w:t>Model</w:t>
-      </w:r>
-      <w:r>
-        <w:rPr>
-          <w:rFonts w:ascii="Montserrat" w:hAnsi="Montserrat"/>
-        </w:rPr>
-        <w:t>ing</w:t>
-      </w:r>
+          <w:sz w:val="22"/>
+          <w:szCs w:val="22"/>
+        </w:rPr>
+      </w:pPr>
+      <w:proofErr w:type="spellStart"/>
+      <w:r>
+        <w:rPr>
+          <w:rFonts w:ascii="Montserrat" w:hAnsi="Montserrat"/>
+          <w:sz w:val="22"/>
+          <w:szCs w:val="22"/>
+        </w:rPr>
+        <w:t>distance_from_last_transaction</w:t>
+      </w:r>
+      <w:proofErr w:type="spellEnd"/>
     </w:p>
     <w:p>
       <w:pPr>
         <w:pStyle w:val="ListParagraph"/>
         <w:numPr>
           <w:ilvl w:val="0"/>
-          <w:numId w:val="8"/>
+          <w:numId w:val="12"/>
         </w:numPr>
         <w:rPr>
           <w:rFonts w:ascii="Montserrat" w:hAnsi="Montserrat"/>
-        </w:rPr>
-      </w:pPr>
-      <w:r>
-        <w:rPr>
-          <w:rFonts w:ascii="Montserrat" w:hAnsi="Montserrat"/>
-        </w:rPr>
-        <w:t>Linear Regression</w:t>
-      </w:r>
+          <w:sz w:val="22"/>
+          <w:szCs w:val="22"/>
+        </w:rPr>
+      </w:pPr>
+      <w:proofErr w:type="spellStart"/>
+      <w:r>
+        <w:rPr>
+          <w:rFonts w:ascii="Montserrat" w:hAnsi="Montserrat"/>
+          <w:sz w:val="22"/>
+          <w:szCs w:val="22"/>
+        </w:rPr>
+        <w:t>ratio_to_median_purchase</w:t>
+      </w:r>
+      <w:proofErr w:type="spellEnd"/>
     </w:p>
     <w:p>
       <w:pPr>
         <w:pStyle w:val="ListParagraph"/>
         <w:numPr>
           <w:ilvl w:val="0"/>
-          <w:numId w:val="8"/>
+          <w:numId w:val="12"/>
         </w:numPr>
         <w:rPr>
           <w:rFonts w:ascii="Montserrat" w:hAnsi="Montserrat"/>
-        </w:rPr>
-      </w:pPr>
-      <w:r>
-        <w:rPr>
-          <w:rFonts w:ascii="Montserrat" w:hAnsi="Montserrat"/>
-        </w:rPr>
-        <w:t xml:space="preserve">Regularization models </w:t>
-      </w:r>
-      <w:r>
-        <w:rPr>
-          <w:rFonts w:ascii="Montserrat" w:hAnsi="Montserrat"/>
-        </w:rPr>
-        <w:t xml:space="preserve">with Cross Validation, </w:t>
-      </w:r>
-      <w:r>
-        <w:rPr>
-          <w:rFonts w:ascii="Montserrat" w:hAnsi="Montserrat"/>
-        </w:rPr>
-        <w:t>including Ridge, Lasso, and Elastic Net</w:t>
-      </w:r>
-    </w:p>
-    <w:p>
-      <w:pPr>
-        <w:rPr>
-          <w:rFonts w:ascii="Montserrat" w:hAnsi="Montserrat"/>
-        </w:rPr>
-      </w:pPr>
-    </w:p>
-    <w:p>
-      <w:pPr>
-        <w:rPr>
-          <w:rFonts w:ascii="Montserrat" w:hAnsi="Montserrat"/>
-        </w:rPr>
-      </w:pPr>
-      <w:r>
-        <w:rPr>
-          <w:rFonts w:ascii="Montserrat" w:hAnsi="Montserrat"/>
+          <w:sz w:val="22"/>
+          <w:szCs w:val="22"/>
+        </w:rPr>
+      </w:pPr>
+      <w:proofErr w:type="spellStart"/>
+      <w:r>
+        <w:rPr>
+          <w:rFonts w:ascii="Montserrat" w:hAnsi="Montserrat"/>
+          <w:sz w:val="22"/>
+          <w:szCs w:val="22"/>
+        </w:rPr>
+        <w:t>repeat_retailer</w:t>
+      </w:r>
+      <w:proofErr w:type="spellEnd"/>
+    </w:p>
+    <w:p>
+      <w:pPr>
+        <w:pStyle w:val="ListParagraph"/>
+        <w:numPr>
+          <w:ilvl w:val="0"/>
+          <w:numId w:val="12"/>
+        </w:numPr>
+        <w:rPr>
+          <w:rFonts w:ascii="Montserrat" w:hAnsi="Montserrat"/>
+          <w:sz w:val="22"/>
+          <w:szCs w:val="22"/>
+        </w:rPr>
+      </w:pPr>
+      <w:proofErr w:type="spellStart"/>
+      <w:r>
+        <w:rPr>
+          <w:rFonts w:ascii="Montserrat" w:hAnsi="Montserrat"/>
+          <w:sz w:val="22"/>
+          <w:szCs w:val="22"/>
+        </w:rPr>
+        <w:t>used_chip</w:t>
+      </w:r>
+      <w:proofErr w:type="spellEnd"/>
+    </w:p>
+    <w:p>
+      <w:pPr>
+        <w:pStyle w:val="ListParagraph"/>
+        <w:numPr>
+          <w:ilvl w:val="0"/>
+          <w:numId w:val="12"/>
+        </w:numPr>
+        <w:rPr>
+          <w:rFonts w:ascii="Montserrat" w:hAnsi="Montserrat"/>
+          <w:sz w:val="22"/>
+          <w:szCs w:val="22"/>
+        </w:rPr>
+      </w:pPr>
+      <w:proofErr w:type="spellStart"/>
+      <w:r>
+        <w:rPr>
+          <w:rFonts w:ascii="Montserrat" w:hAnsi="Montserrat"/>
+          <w:sz w:val="22"/>
+          <w:szCs w:val="22"/>
+        </w:rPr>
+        <w:t>used_pin_number</w:t>
+      </w:r>
+      <w:proofErr w:type="spellEnd"/>
+    </w:p>
+    <w:p>
+      <w:pPr>
+        <w:pStyle w:val="ListParagraph"/>
+        <w:numPr>
+          <w:ilvl w:val="0"/>
+          <w:numId w:val="12"/>
+        </w:numPr>
+        <w:rPr>
+          <w:rFonts w:ascii="Montserrat" w:hAnsi="Montserrat"/>
+          <w:sz w:val="22"/>
+          <w:szCs w:val="22"/>
+        </w:rPr>
+      </w:pPr>
+      <w:proofErr w:type="spellStart"/>
+      <w:r>
+        <w:rPr>
+          <w:rFonts w:ascii="Montserrat" w:hAnsi="Montserrat"/>
+          <w:sz w:val="22"/>
+          <w:szCs w:val="22"/>
+        </w:rPr>
+        <w:t>online_order</w:t>
+      </w:r>
+      <w:proofErr w:type="spellEnd"/>
+    </w:p>
+    <w:p>
+      <w:pPr>
+        <w:rPr>
+          <w:rFonts w:ascii="Montserrat" w:hAnsi="Montserrat"/>
+          <w:sz w:val="22"/>
+          <w:szCs w:val="22"/>
+        </w:rPr>
+      </w:pPr>
+    </w:p>
+    <w:p>
+      <w:pPr>
+        <w:rPr>
+          <w:rFonts w:ascii="Montserrat" w:hAnsi="Montserrat"/>
+          <w:sz w:val="22"/>
+          <w:szCs w:val="22"/>
+        </w:rPr>
+      </w:pPr>
+      <w:r>
+        <w:rPr>
+          <w:rFonts w:ascii="Montserrat" w:hAnsi="Montserrat"/>
+          <w:sz w:val="22"/>
+          <w:szCs w:val="22"/>
+        </w:rPr>
+        <w:t>‘Fraud” was the selected target, or the predictor variable.</w:t>
+      </w:r>
+    </w:p>
+    <w:p>
+      <w:pPr>
+        <w:rPr>
+          <w:rFonts w:ascii="Montserrat" w:hAnsi="Montserrat"/>
+          <w:sz w:val="22"/>
+          <w:szCs w:val="22"/>
+        </w:rPr>
+      </w:pPr>
+      <w:r>
+        <w:rPr>
+          <w:rFonts w:ascii="Montserrat" w:hAnsi="Montserrat"/>
+          <w:sz w:val="22"/>
+          <w:szCs w:val="22"/>
+        </w:rPr>
+        <w:tab/>
+      </w:r>
+    </w:p>
+    <w:p>
+      <w:pPr>
+        <w:rPr>
+          <w:rFonts w:ascii="Montserrat" w:hAnsi="Montserrat"/>
+          <w:b/>
+          <w:bCs/>
+          <w:sz w:val="22"/>
+          <w:szCs w:val="22"/>
+        </w:rPr>
+      </w:pPr>
+      <w:r>
+        <w:rPr>
+          <w:rFonts w:ascii="Montserrat" w:hAnsi="Montserrat"/>
+          <w:b/>
+          <w:bCs/>
+          <w:sz w:val="22"/>
+          <w:szCs w:val="22"/>
+        </w:rPr>
+        <w:t>ALGORITHMS</w:t>
+      </w:r>
+    </w:p>
+    <w:p>
+      <w:pPr>
+        <w:rPr>
+          <w:rFonts w:ascii="Montserrat" w:hAnsi="Montserrat"/>
+          <w:i/>
+          <w:iCs/>
+          <w:sz w:val="22"/>
+          <w:szCs w:val="22"/>
+        </w:rPr>
+      </w:pPr>
+      <w:r>
+        <w:rPr>
+          <w:rFonts w:ascii="Montserrat" w:hAnsi="Montserrat"/>
+          <w:i/>
+          <w:iCs/>
+          <w:sz w:val="22"/>
+          <w:szCs w:val="22"/>
+        </w:rPr>
+        <w:t>Feature Engineering</w:t>
+      </w:r>
+    </w:p>
+    <w:p>
+      <w:pPr>
+        <w:rPr>
+          <w:rFonts w:ascii="Montserrat" w:hAnsi="Montserrat"/>
+          <w:sz w:val="22"/>
+          <w:szCs w:val="22"/>
+        </w:rPr>
+      </w:pPr>
+      <w:r>
+        <w:rPr>
+          <w:rFonts w:ascii="Montserrat" w:hAnsi="Montserrat"/>
+          <w:sz w:val="22"/>
+          <w:szCs w:val="22"/>
+        </w:rPr>
+        <w:t>The dataset was remarkably clean to begin with, despite containing one million observations. Minimal feature engineering was required.</w:t>
+      </w:r>
+    </w:p>
+    <w:p>
+      <w:pPr>
+        <w:rPr>
+          <w:rFonts w:ascii="Montserrat" w:hAnsi="Montserrat"/>
+          <w:sz w:val="22"/>
+          <w:szCs w:val="22"/>
+        </w:rPr>
+      </w:pPr>
+    </w:p>
+    <w:p>
+      <w:pPr>
+        <w:rPr>
+          <w:rFonts w:ascii="Montserrat" w:hAnsi="Montserrat"/>
+          <w:i/>
+          <w:iCs/>
+          <w:sz w:val="22"/>
+          <w:szCs w:val="22"/>
+        </w:rPr>
+      </w:pPr>
+      <w:r>
+        <w:rPr>
+          <w:rFonts w:ascii="Montserrat" w:hAnsi="Montserrat"/>
+          <w:i/>
+          <w:iCs/>
+          <w:sz w:val="22"/>
+          <w:szCs w:val="22"/>
+        </w:rPr>
+        <w:t>Model</w:t>
+      </w:r>
+      <w:r>
+        <w:rPr>
+          <w:rFonts w:ascii="Montserrat" w:hAnsi="Montserrat"/>
+          <w:i/>
+          <w:iCs/>
+          <w:sz w:val="22"/>
+          <w:szCs w:val="22"/>
+        </w:rPr>
+        <w:t>ing</w:t>
+      </w:r>
+    </w:p>
+    <w:p>
+      <w:pPr>
+        <w:rPr>
+          <w:rFonts w:ascii="Montserrat" w:hAnsi="Montserrat"/>
+          <w:sz w:val="22"/>
+          <w:szCs w:val="22"/>
+        </w:rPr>
+      </w:pPr>
+      <w:r>
+        <w:rPr>
+          <w:rFonts w:ascii="Montserrat" w:hAnsi="Montserrat"/>
+          <w:sz w:val="22"/>
+          <w:szCs w:val="22"/>
+        </w:rPr>
+        <w:t xml:space="preserve">k-Nearest Neighbors, Logistic Regression, Decision Tree, Random Forest, </w:t>
+      </w:r>
+      <w:proofErr w:type="spellStart"/>
+      <w:r>
+        <w:rPr>
+          <w:rFonts w:ascii="Montserrat" w:hAnsi="Montserrat"/>
+          <w:sz w:val="22"/>
+          <w:szCs w:val="22"/>
+        </w:rPr>
+        <w:t>XGBoost</w:t>
+      </w:r>
+      <w:proofErr w:type="spellEnd"/>
+      <w:r>
+        <w:rPr>
+          <w:rFonts w:ascii="Montserrat" w:hAnsi="Montserrat"/>
+          <w:sz w:val="22"/>
+          <w:szCs w:val="22"/>
+        </w:rPr>
+        <w:t xml:space="preserve"> classifiers were used to determine baseline performance, before selecting the best performing model and interpretability. </w:t>
+      </w:r>
+    </w:p>
+    <w:p>
+      <w:pPr>
+        <w:rPr>
+          <w:rFonts w:ascii="Montserrat" w:hAnsi="Montserrat"/>
+          <w:sz w:val="22"/>
+          <w:szCs w:val="22"/>
+        </w:rPr>
+      </w:pPr>
+    </w:p>
+    <w:p>
+      <w:pPr>
+        <w:rPr>
+          <w:rFonts w:ascii="Montserrat" w:hAnsi="Montserrat"/>
+          <w:i/>
+          <w:iCs/>
+          <w:sz w:val="22"/>
+          <w:szCs w:val="22"/>
+        </w:rPr>
+      </w:pPr>
+      <w:r>
+        <w:rPr>
+          <w:rFonts w:ascii="Montserrat" w:hAnsi="Montserrat"/>
+          <w:i/>
+          <w:iCs/>
+          <w:sz w:val="22"/>
+          <w:szCs w:val="22"/>
         </w:rPr>
         <w:t>Model Evaluation and Selection</w:t>
       </w:r>
@@ -649,45 +718,57 @@
         </w:numPr>
         <w:rPr>
           <w:rFonts w:ascii="Montserrat" w:hAnsi="Montserrat"/>
-        </w:rPr>
-      </w:pPr>
-      <w:r>
-        <w:rPr>
-          <w:rFonts w:ascii="Montserrat" w:hAnsi="Montserrat"/>
-        </w:rPr>
-        <w:t>The data set was split into 60/20/20 train, validation, test (holdout). Models were fitted on the train portion and scored and evaluated on the validation. The desired metric was Mean Absolute Error (for interpretability)</w:t>
-      </w:r>
-    </w:p>
-    <w:p>
-      <w:pPr>
-        <w:rPr>
-          <w:rFonts w:ascii="Montserrat" w:hAnsi="Montserrat"/>
-        </w:rPr>
-      </w:pPr>
-    </w:p>
-    <w:p>
-      <w:pPr>
-        <w:rPr>
-          <w:rFonts w:ascii="Montserrat" w:hAnsi="Montserrat"/>
-        </w:rPr>
-      </w:pPr>
-      <w:r>
-        <w:rPr>
-          <w:rFonts w:ascii="Montserrat" w:hAnsi="Montserrat"/>
-        </w:rPr>
-        <w:t>Final Mode</w:t>
-      </w:r>
-      <w:r>
-        <w:rPr>
-          <w:rFonts w:ascii="Montserrat" w:hAnsi="Montserrat"/>
-        </w:rPr>
-        <w:t xml:space="preserve">l Selected: </w:t>
-      </w:r>
-      <w:r>
-        <w:rPr>
-          <w:rFonts w:ascii="Montserrat" w:hAnsi="Montserrat"/>
-        </w:rPr>
-        <w:t>Elastic Net 5-Fold CV Scores</w:t>
+          <w:sz w:val="22"/>
+          <w:szCs w:val="22"/>
+        </w:rPr>
+      </w:pPr>
+      <w:r>
+        <w:rPr>
+          <w:rFonts w:ascii="Montserrat" w:hAnsi="Montserrat"/>
+          <w:sz w:val="22"/>
+          <w:szCs w:val="22"/>
+        </w:rPr>
+        <w:t xml:space="preserve">The data set was split into </w:t>
+      </w:r>
+      <w:r>
+        <w:rPr>
+          <w:rFonts w:ascii="Montserrat" w:hAnsi="Montserrat"/>
+          <w:sz w:val="22"/>
+          <w:szCs w:val="22"/>
+        </w:rPr>
+        <w:t>7</w:t>
+      </w:r>
+      <w:r>
+        <w:rPr>
+          <w:rFonts w:ascii="Montserrat" w:hAnsi="Montserrat"/>
+          <w:sz w:val="22"/>
+          <w:szCs w:val="22"/>
+        </w:rPr>
+        <w:t>0/</w:t>
+      </w:r>
+      <w:r>
+        <w:rPr>
+          <w:rFonts w:ascii="Montserrat" w:hAnsi="Montserrat"/>
+          <w:sz w:val="22"/>
+          <w:szCs w:val="22"/>
+        </w:rPr>
+        <w:t>3</w:t>
+      </w:r>
+      <w:r>
+        <w:rPr>
+          <w:rFonts w:ascii="Montserrat" w:hAnsi="Montserrat"/>
+          <w:sz w:val="22"/>
+          <w:szCs w:val="22"/>
+        </w:rPr>
+        <w:t xml:space="preserve">0 train, test (holdout). </w:t>
+      </w:r>
+      <w:r>
+        <w:rPr>
+          <w:rFonts w:ascii="Montserrat" w:hAnsi="Montserrat"/>
+          <w:sz w:val="22"/>
+          <w:szCs w:val="22"/>
+        </w:rPr>
+        <w:t>All learning models were trained on training data with 10-fold cross-validation.</w:t>
       </w:r>
     </w:p>
     <w:p>
@@ -699,43 +780,25 @@
         </w:numPr>
         <w:rPr>
           <w:rFonts w:ascii="Montserrat" w:hAnsi="Montserrat"/>
-        </w:rPr>
-      </w:pPr>
-      <w:r>
-        <w:rPr>
-          <w:rFonts w:ascii="Montserrat" w:hAnsi="Montserrat"/>
-        </w:rPr>
-        <w:t xml:space="preserve">R-squared </w:t>
-      </w:r>
-      <w:r>
-        <w:rPr>
-          <w:rFonts w:ascii="Montserrat" w:hAnsi="Montserrat"/>
-        </w:rPr>
-        <w:tab/>
-      </w:r>
-      <w:r>
-        <w:rPr>
-          <w:rFonts w:ascii="Montserrat" w:hAnsi="Montserrat"/>
-        </w:rPr>
-        <w:tab/>
-      </w:r>
-      <w:r>
-        <w:rPr>
-          <w:rFonts w:ascii="Montserrat" w:hAnsi="Montserrat"/>
-        </w:rPr>
-        <w:tab/>
-      </w:r>
-      <w:r>
-        <w:rPr>
-          <w:rFonts w:ascii="Montserrat" w:hAnsi="Montserrat"/>
-        </w:rPr>
-        <w:tab/>
-      </w:r>
-      <w:r>
-        <w:rPr>
-          <w:rFonts w:ascii="Montserrat" w:hAnsi="Montserrat"/>
-        </w:rPr>
-        <w:t>0.801</w:t>
+          <w:sz w:val="22"/>
+          <w:szCs w:val="22"/>
+        </w:rPr>
+      </w:pPr>
+      <w:r>
+        <w:rPr>
+          <w:rFonts w:ascii="Montserrat" w:hAnsi="Montserrat"/>
+          <w:sz w:val="22"/>
+          <w:szCs w:val="22"/>
+        </w:rPr>
+        <w:t>Model performance was evaluated on a variety scoring metrics, including recall, precision, F1, and ROC-AUC</w:t>
+      </w:r>
+      <w:r>
+        <w:rPr>
+          <w:rFonts w:ascii="Montserrat" w:hAnsi="Montserrat"/>
+          <w:sz w:val="22"/>
+          <w:szCs w:val="22"/>
+        </w:rPr>
+        <w:t xml:space="preserve"> as well the analyses of confusion matrices.</w:t>
       </w:r>
     </w:p>
     <w:p>
@@ -747,32 +810,25 @@
         </w:numPr>
         <w:rPr>
           <w:rFonts w:ascii="Montserrat" w:hAnsi="Montserrat"/>
-        </w:rPr>
-      </w:pPr>
-      <w:r>
-        <w:rPr>
-          <w:rFonts w:ascii="Montserrat" w:hAnsi="Montserrat"/>
-        </w:rPr>
-        <w:t>A</w:t>
-      </w:r>
-      <w:r>
-        <w:rPr>
-          <w:rFonts w:ascii="Montserrat" w:hAnsi="Montserrat"/>
-        </w:rPr>
-        <w:t>djusted R-squared</w:t>
-      </w:r>
-      <w:r>
-        <w:rPr>
-          <w:rFonts w:ascii="Montserrat" w:hAnsi="Montserrat"/>
-        </w:rPr>
-        <w:tab/>
-      </w:r>
-      <w:r>
-        <w:rPr>
-          <w:rFonts w:ascii="Montserrat" w:hAnsi="Montserrat"/>
-        </w:rPr>
-        <w:tab/>
-        <w:t>0.774</w:t>
+          <w:sz w:val="22"/>
+          <w:szCs w:val="22"/>
+        </w:rPr>
+      </w:pPr>
+      <w:r>
+        <w:rPr>
+          <w:rFonts w:ascii="Montserrat" w:hAnsi="Montserrat"/>
+          <w:sz w:val="22"/>
+          <w:szCs w:val="22"/>
+        </w:rPr>
+        <w:t>Decision Tree was considered to</w:t>
+      </w:r>
+      <w:r>
+        <w:rPr>
+          <w:rFonts w:ascii="Montserrat" w:hAnsi="Montserrat"/>
+          <w:sz w:val="22"/>
+          <w:szCs w:val="22"/>
+        </w:rPr>
+        <w:t xml:space="preserve"> be the ideal model with high predictive performance and interpretability.</w:t>
       </w:r>
     </w:p>
     <w:p>
@@ -784,26 +840,105 @@
         </w:numPr>
         <w:rPr>
           <w:rFonts w:ascii="Montserrat" w:hAnsi="Montserrat"/>
-        </w:rPr>
-      </w:pPr>
-      <w:r>
-        <w:rPr>
-          <w:rFonts w:ascii="Montserrat" w:hAnsi="Montserrat"/>
-        </w:rPr>
-        <w:t>Mean Absolute Error</w:t>
-      </w:r>
-      <w:r>
-        <w:rPr>
-          <w:rFonts w:ascii="Montserrat" w:hAnsi="Montserrat"/>
-        </w:rPr>
-        <w:tab/>
-      </w:r>
-      <w:r>
-        <w:rPr>
-          <w:rFonts w:ascii="Montserrat" w:hAnsi="Montserrat"/>
-        </w:rPr>
-        <w:tab/>
-        <w:t>$398667</w:t>
+          <w:sz w:val="22"/>
+          <w:szCs w:val="22"/>
+        </w:rPr>
+      </w:pPr>
+      <w:r>
+        <w:rPr>
+          <w:rFonts w:ascii="Montserrat" w:hAnsi="Montserrat"/>
+          <w:sz w:val="22"/>
+          <w:szCs w:val="22"/>
+        </w:rPr>
+        <w:t xml:space="preserve">Additional tuning and optimal hyperparameters were identified using </w:t>
+      </w:r>
+      <w:proofErr w:type="spellStart"/>
+      <w:r>
+        <w:rPr>
+          <w:rFonts w:ascii="Montserrat" w:hAnsi="Montserrat"/>
+          <w:sz w:val="22"/>
+          <w:szCs w:val="22"/>
+        </w:rPr>
+        <w:t>GridSearchCV</w:t>
+      </w:r>
+      <w:proofErr w:type="spellEnd"/>
+      <w:r>
+        <w:rPr>
+          <w:rFonts w:ascii="Montserrat" w:hAnsi="Montserrat"/>
+          <w:sz w:val="22"/>
+          <w:szCs w:val="22"/>
+        </w:rPr>
+        <w:t>.</w:t>
+      </w:r>
+    </w:p>
+    <w:p>
+      <w:pPr>
+        <w:rPr>
+          <w:rFonts w:ascii="Montserrat" w:hAnsi="Montserrat"/>
+          <w:sz w:val="22"/>
+          <w:szCs w:val="22"/>
+        </w:rPr>
+      </w:pPr>
+    </w:p>
+    <w:p>
+      <w:pPr>
+        <w:rPr>
+          <w:rFonts w:ascii="Montserrat" w:hAnsi="Montserrat"/>
+          <w:i/>
+          <w:iCs/>
+          <w:sz w:val="22"/>
+          <w:szCs w:val="22"/>
+        </w:rPr>
+      </w:pPr>
+      <w:r>
+        <w:rPr>
+          <w:rFonts w:ascii="Montserrat" w:hAnsi="Montserrat"/>
+          <w:i/>
+          <w:iCs/>
+          <w:sz w:val="22"/>
+          <w:szCs w:val="22"/>
+        </w:rPr>
+        <w:t>Scoring Evalua</w:t>
+      </w:r>
+      <w:r>
+        <w:rPr>
+          <w:rFonts w:ascii="Montserrat" w:hAnsi="Montserrat"/>
+          <w:i/>
+          <w:iCs/>
+          <w:sz w:val="22"/>
+          <w:szCs w:val="22"/>
+        </w:rPr>
+        <w:t>t</w:t>
+      </w:r>
+      <w:r>
+        <w:rPr>
+          <w:rFonts w:ascii="Montserrat" w:hAnsi="Montserrat"/>
+          <w:i/>
+          <w:iCs/>
+          <w:sz w:val="22"/>
+          <w:szCs w:val="22"/>
+        </w:rPr>
+        <w:t>ion</w:t>
+      </w:r>
+      <w:r>
+        <w:rPr>
+          <w:rFonts w:ascii="Montserrat" w:hAnsi="Montserrat"/>
+          <w:i/>
+          <w:iCs/>
+          <w:sz w:val="22"/>
+          <w:szCs w:val="22"/>
+        </w:rPr>
+        <w:t xml:space="preserve"> (Test or Holdout</w:t>
+      </w:r>
+      <w:r>
+        <w:rPr>
+          <w:rFonts w:ascii="Montserrat" w:hAnsi="Montserrat"/>
+          <w:i/>
+          <w:iCs/>
+          <w:sz w:val="22"/>
+          <w:szCs w:val="22"/>
+        </w:rPr>
+        <w:t>:</w:t>
       </w:r>
     </w:p>
     <w:p>
@@ -815,20 +950,65 @@
         </w:numPr>
         <w:rPr>
           <w:rFonts w:ascii="Montserrat" w:hAnsi="Montserrat"/>
-        </w:rPr>
-      </w:pPr>
-      <w:r>
-        <w:rPr>
-          <w:rFonts w:ascii="Montserrat" w:hAnsi="Montserrat"/>
-        </w:rPr>
-        <w:t>Root Mean Squared Error</w:t>
-      </w:r>
-      <w:r>
-        <w:rPr>
-          <w:rFonts w:ascii="Montserrat" w:hAnsi="Montserrat"/>
+          <w:sz w:val="22"/>
+          <w:szCs w:val="22"/>
+        </w:rPr>
+      </w:pPr>
+      <w:r>
+        <w:rPr>
+          <w:rFonts w:ascii="Montserrat" w:hAnsi="Montserrat"/>
+          <w:sz w:val="22"/>
+          <w:szCs w:val="22"/>
+        </w:rPr>
+        <w:t>Accuracy</w:t>
+      </w:r>
+      <w:r>
+        <w:rPr>
+          <w:rFonts w:ascii="Montserrat" w:hAnsi="Montserrat"/>
+          <w:sz w:val="22"/>
+          <w:szCs w:val="22"/>
+        </w:rPr>
+        <w:t>:</w:t>
+      </w:r>
+      <w:r>
+        <w:rPr>
+          <w:rFonts w:ascii="Montserrat" w:hAnsi="Montserrat"/>
+          <w:sz w:val="22"/>
+          <w:szCs w:val="22"/>
+        </w:rPr>
+        <w:t xml:space="preserve"> </w:t>
+      </w:r>
+      <w:r>
+        <w:rPr>
+          <w:rFonts w:ascii="Montserrat" w:hAnsi="Montserrat"/>
+          <w:sz w:val="22"/>
+          <w:szCs w:val="22"/>
         </w:rPr>
         <w:tab/>
-        <w:t>$543227</w:t>
+      </w:r>
+      <w:r>
+        <w:rPr>
+          <w:rFonts w:ascii="Montserrat" w:hAnsi="Montserrat"/>
+          <w:sz w:val="22"/>
+          <w:szCs w:val="22"/>
+        </w:rPr>
+        <w:tab/>
+      </w:r>
+      <w:r>
+        <w:rPr>
+          <w:rFonts w:ascii="Montserrat" w:hAnsi="Montserrat"/>
+          <w:sz w:val="22"/>
+          <w:szCs w:val="22"/>
+        </w:rPr>
+        <w:tab/>
+      </w:r>
+      <w:r>
+        <w:rPr>
+          <w:rFonts w:ascii="Montserrat" w:hAnsi="Montserrat"/>
+          <w:sz w:val="22"/>
+          <w:szCs w:val="22"/>
+        </w:rPr>
+        <w:t>1.00</w:t>
       </w:r>
     </w:p>
     <w:p>
@@ -840,20 +1020,261 @@
         </w:numPr>
         <w:rPr>
           <w:rFonts w:ascii="Montserrat" w:hAnsi="Montserrat"/>
-        </w:rPr>
-      </w:pPr>
-      <w:r>
-        <w:rPr>
-          <w:rFonts w:ascii="Montserrat" w:hAnsi="Montserrat"/>
-        </w:rPr>
-        <w:t>Feature Coefficients</w:t>
+          <w:sz w:val="22"/>
+          <w:szCs w:val="22"/>
+        </w:rPr>
+      </w:pPr>
+      <w:r>
+        <w:rPr>
+          <w:rFonts w:ascii="Montserrat" w:hAnsi="Montserrat"/>
+          <w:sz w:val="22"/>
+          <w:szCs w:val="22"/>
+        </w:rPr>
+        <w:t>Precision</w:t>
+      </w:r>
+      <w:r>
+        <w:rPr>
+          <w:rFonts w:ascii="Montserrat" w:hAnsi="Montserrat"/>
+          <w:sz w:val="22"/>
+          <w:szCs w:val="22"/>
+        </w:rPr>
+        <w:t>:</w:t>
+      </w:r>
+      <w:r>
+        <w:rPr>
+          <w:rFonts w:ascii="Montserrat" w:hAnsi="Montserrat"/>
+          <w:sz w:val="22"/>
+          <w:szCs w:val="22"/>
+        </w:rPr>
+        <w:tab/>
+      </w:r>
+      <w:r>
+        <w:rPr>
+          <w:rFonts w:ascii="Montserrat" w:hAnsi="Montserrat"/>
+          <w:sz w:val="22"/>
+          <w:szCs w:val="22"/>
+        </w:rPr>
+        <w:tab/>
+      </w:r>
+      <w:r>
+        <w:rPr>
+          <w:rFonts w:ascii="Montserrat" w:hAnsi="Montserrat"/>
+          <w:sz w:val="22"/>
+          <w:szCs w:val="22"/>
+        </w:rPr>
+        <w:tab/>
+      </w:r>
+      <w:r>
+        <w:rPr>
+          <w:rFonts w:ascii="Montserrat" w:hAnsi="Montserrat"/>
+          <w:sz w:val="22"/>
+          <w:szCs w:val="22"/>
+        </w:rPr>
+        <w:t>1.00</w:t>
       </w:r>
     </w:p>
     <w:p>
       <w:pPr>
         <w:pStyle w:val="ListParagraph"/>
-        <w:rPr>
-          <w:rFonts w:ascii="Montserrat" w:hAnsi="Montserrat"/>
+        <w:numPr>
+          <w:ilvl w:val="0"/>
+          <w:numId w:val="10"/>
+        </w:numPr>
+        <w:rPr>
+          <w:rFonts w:ascii="Montserrat" w:hAnsi="Montserrat"/>
+          <w:sz w:val="22"/>
+          <w:szCs w:val="22"/>
+        </w:rPr>
+      </w:pPr>
+      <w:r>
+        <w:rPr>
+          <w:rFonts w:ascii="Montserrat" w:hAnsi="Montserrat"/>
+          <w:sz w:val="22"/>
+          <w:szCs w:val="22"/>
+        </w:rPr>
+        <w:t>Recall</w:t>
+      </w:r>
+      <w:r>
+        <w:rPr>
+          <w:rFonts w:ascii="Montserrat" w:hAnsi="Montserrat"/>
+          <w:sz w:val="22"/>
+          <w:szCs w:val="22"/>
+        </w:rPr>
+        <w:t>:</w:t>
+      </w:r>
+      <w:r>
+        <w:rPr>
+          <w:rFonts w:ascii="Montserrat" w:hAnsi="Montserrat"/>
+          <w:sz w:val="22"/>
+          <w:szCs w:val="22"/>
+        </w:rPr>
+        <w:tab/>
+      </w:r>
+      <w:r>
+        <w:rPr>
+          <w:rFonts w:ascii="Montserrat" w:hAnsi="Montserrat"/>
+          <w:sz w:val="22"/>
+          <w:szCs w:val="22"/>
+        </w:rPr>
+        <w:tab/>
+      </w:r>
+      <w:r>
+        <w:rPr>
+          <w:rFonts w:ascii="Montserrat" w:hAnsi="Montserrat"/>
+          <w:sz w:val="22"/>
+          <w:szCs w:val="22"/>
+        </w:rPr>
+        <w:tab/>
+      </w:r>
+      <w:r>
+        <w:rPr>
+          <w:rFonts w:ascii="Montserrat" w:hAnsi="Montserrat"/>
+          <w:sz w:val="22"/>
+          <w:szCs w:val="22"/>
+        </w:rPr>
+        <w:tab/>
+      </w:r>
+      <w:r>
+        <w:rPr>
+          <w:rFonts w:ascii="Montserrat" w:hAnsi="Montserrat"/>
+          <w:sz w:val="22"/>
+          <w:szCs w:val="22"/>
+        </w:rPr>
+        <w:t>1.00</w:t>
+      </w:r>
+    </w:p>
+    <w:p>
+      <w:pPr>
+        <w:pStyle w:val="ListParagraph"/>
+        <w:numPr>
+          <w:ilvl w:val="0"/>
+          <w:numId w:val="10"/>
+        </w:numPr>
+        <w:rPr>
+          <w:rFonts w:ascii="Montserrat" w:hAnsi="Montserrat"/>
+          <w:sz w:val="22"/>
+          <w:szCs w:val="22"/>
+        </w:rPr>
+      </w:pPr>
+      <w:r>
+        <w:rPr>
+          <w:rFonts w:ascii="Montserrat" w:hAnsi="Montserrat"/>
+          <w:sz w:val="22"/>
+          <w:szCs w:val="22"/>
+        </w:rPr>
+        <w:t>F1</w:t>
+      </w:r>
+      <w:r>
+        <w:rPr>
+          <w:rFonts w:ascii="Montserrat" w:hAnsi="Montserrat"/>
+          <w:sz w:val="22"/>
+          <w:szCs w:val="22"/>
+        </w:rPr>
+        <w:t>:</w:t>
+      </w:r>
+      <w:r>
+        <w:rPr>
+          <w:rFonts w:ascii="Montserrat" w:hAnsi="Montserrat"/>
+          <w:sz w:val="22"/>
+          <w:szCs w:val="22"/>
+        </w:rPr>
+        <w:tab/>
+      </w:r>
+      <w:r>
+        <w:rPr>
+          <w:rFonts w:ascii="Montserrat" w:hAnsi="Montserrat"/>
+          <w:sz w:val="22"/>
+          <w:szCs w:val="22"/>
+        </w:rPr>
+        <w:tab/>
+      </w:r>
+      <w:r>
+        <w:rPr>
+          <w:rFonts w:ascii="Montserrat" w:hAnsi="Montserrat"/>
+          <w:sz w:val="22"/>
+          <w:szCs w:val="22"/>
+        </w:rPr>
+        <w:tab/>
+      </w:r>
+      <w:r>
+        <w:rPr>
+          <w:rFonts w:ascii="Montserrat" w:hAnsi="Montserrat"/>
+          <w:sz w:val="22"/>
+          <w:szCs w:val="22"/>
+        </w:rPr>
+        <w:tab/>
+      </w:r>
+      <w:r>
+        <w:rPr>
+          <w:rFonts w:ascii="Montserrat" w:hAnsi="Montserrat"/>
+          <w:sz w:val="22"/>
+          <w:szCs w:val="22"/>
+        </w:rPr>
+        <w:t>1.00</w:t>
+      </w:r>
+    </w:p>
+    <w:p>
+      <w:pPr>
+        <w:pStyle w:val="ListParagraph"/>
+        <w:numPr>
+          <w:ilvl w:val="0"/>
+          <w:numId w:val="10"/>
+        </w:numPr>
+        <w:rPr>
+          <w:rFonts w:ascii="Montserrat" w:hAnsi="Montserrat"/>
+          <w:sz w:val="22"/>
+          <w:szCs w:val="22"/>
+        </w:rPr>
+      </w:pPr>
+      <w:r>
+        <w:rPr>
+          <w:rFonts w:ascii="Montserrat" w:hAnsi="Montserrat"/>
+          <w:sz w:val="22"/>
+          <w:szCs w:val="22"/>
+        </w:rPr>
+        <w:t>ROC-AUC</w:t>
+      </w:r>
+      <w:r>
+        <w:rPr>
+          <w:rFonts w:ascii="Montserrat" w:hAnsi="Montserrat"/>
+          <w:sz w:val="22"/>
+          <w:szCs w:val="22"/>
+        </w:rPr>
+        <w:t>:</w:t>
+      </w:r>
+      <w:r>
+        <w:rPr>
+          <w:rFonts w:ascii="Montserrat" w:hAnsi="Montserrat"/>
+          <w:sz w:val="22"/>
+          <w:szCs w:val="22"/>
+        </w:rPr>
+        <w:tab/>
+      </w:r>
+      <w:r>
+        <w:rPr>
+          <w:rFonts w:ascii="Montserrat" w:hAnsi="Montserrat"/>
+          <w:sz w:val="22"/>
+          <w:szCs w:val="22"/>
+        </w:rPr>
+        <w:tab/>
+      </w:r>
+      <w:r>
+        <w:rPr>
+          <w:rFonts w:ascii="Montserrat" w:hAnsi="Montserrat"/>
+          <w:sz w:val="22"/>
+          <w:szCs w:val="22"/>
+        </w:rPr>
+        <w:tab/>
+        <w:t>1.00</w:t>
+      </w:r>
+    </w:p>
+    <w:p>
+      <w:pPr>
+        <w:pStyle w:val="ListParagraph"/>
+        <w:rPr>
+          <w:rFonts w:ascii="Montserrat" w:hAnsi="Montserrat"/>
+          <w:sz w:val="22"/>
+          <w:szCs w:val="22"/>
         </w:rPr>
       </w:pPr>
     </w:p>
@@ -862,55 +1283,10 @@
         <w:jc w:val="center"/>
         <w:rPr>
           <w:rFonts w:ascii="Montserrat" w:hAnsi="Montserrat"/>
-        </w:rPr>
-      </w:pPr>
-      <w:r>
-        <w:rPr>
-          <w:rFonts w:ascii="Montserrat" w:hAnsi="Montserrat"/>
-          <w:noProof/>
-        </w:rPr>
-        <w:drawing>
-          <wp:inline distT="0" distB="0" distL="0" distR="0" wp14:anchorId="4B7750F8" wp14:editId="6EA0B0D1">
-            <wp:extent cx="2388888" cy="4813300"/>
-            <wp:effectExtent l="0" t="0" r="0" b="0"/>
-            <wp:docPr id="6" name="Picture 6"/>
-            <wp:cNvGraphicFramePr>
-              <a:graphicFrameLocks xmlns:a="http://schemas.openxmlformats.org/drawingml/2006/main" noChangeAspect="1"/>
-            </wp:cNvGraphicFramePr>
-            <a:graphic xmlns:a="http://schemas.openxmlformats.org/drawingml/2006/main">
-              <a:graphicData uri="http://schemas.openxmlformats.org/drawingml/2006/picture">
-                <pic:pic xmlns:pic="http://schemas.openxmlformats.org/drawingml/2006/picture">
-                  <pic:nvPicPr>
-                    <pic:cNvPr id="6" name="Picture 6"/>
-                    <pic:cNvPicPr/>
-                  </pic:nvPicPr>
-                  <pic:blipFill>
-                    <a:blip r:embed="rId6">
-                      <a:extLst>
-                        <a:ext uri="{28A0092B-C50C-407E-A947-70E740481C1C}">
-                          <a14:useLocalDpi xmlns:a14="http://schemas.microsoft.com/office/drawing/2010/main" val="0"/>
-                        </a:ext>
-                      </a:extLst>
-                    </a:blip>
-                    <a:stretch>
-                      <a:fillRect/>
-                    </a:stretch>
-                  </pic:blipFill>
-                  <pic:spPr>
-                    <a:xfrm>
-                      <a:off x="0" y="0"/>
-                      <a:ext cx="2425491" cy="4887051"/>
-                    </a:xfrm>
-                    <a:prstGeom prst="rect">
-                      <a:avLst/>
-                    </a:prstGeom>
-                  </pic:spPr>
-                </pic:pic>
-              </a:graphicData>
-            </a:graphic>
-          </wp:inline>
-        </w:drawing>
-      </w:r>
+          <w:sz w:val="22"/>
+          <w:szCs w:val="22"/>
+        </w:rPr>
+      </w:pPr>
     </w:p>
     <w:p>
       <w:pPr>
@@ -918,6 +1294,8 @@
           <w:rFonts w:ascii="Montserrat" w:hAnsi="Montserrat"/>
           <w:b/>
           <w:bCs/>
+          <w:sz w:val="22"/>
+          <w:szCs w:val="22"/>
         </w:rPr>
       </w:pPr>
       <w:r>
@@ -925,8 +1303,9 @@
           <w:rFonts w:ascii="Montserrat" w:hAnsi="Montserrat"/>
           <w:b/>
           <w:bCs/>
-        </w:rPr>
-        <w:lastRenderedPageBreak/>
+          <w:sz w:val="22"/>
+          <w:szCs w:val="22"/>
+        </w:rPr>
         <w:t>TOOLS</w:t>
       </w:r>
     </w:p>
@@ -939,21 +1318,35 @@
         </w:numPr>
         <w:rPr>
           <w:rFonts w:ascii="Montserrat" w:hAnsi="Montserrat"/>
-        </w:rPr>
-      </w:pPr>
+          <w:sz w:val="22"/>
+          <w:szCs w:val="22"/>
+        </w:rPr>
+      </w:pPr>
+      <w:r>
+        <w:rPr>
+          <w:rFonts w:ascii="Montserrat" w:hAnsi="Montserrat"/>
+          <w:sz w:val="22"/>
+          <w:szCs w:val="22"/>
+        </w:rPr>
+        <w:t xml:space="preserve">Python, Pandas, </w:t>
+      </w:r>
       <w:proofErr w:type="spellStart"/>
       <w:r>
         <w:rPr>
           <w:rFonts w:ascii="Montserrat" w:hAnsi="Montserrat"/>
-        </w:rPr>
-        <w:t>BeautifulSoup</w:t>
+          <w:sz w:val="22"/>
+          <w:szCs w:val="22"/>
+        </w:rPr>
+        <w:t>Numpy</w:t>
       </w:r>
       <w:proofErr w:type="spellEnd"/>
       <w:r>
         <w:rPr>
           <w:rFonts w:ascii="Montserrat" w:hAnsi="Montserrat"/>
-        </w:rPr>
-        <w:t xml:space="preserve"> for web scraping</w:t>
+          <w:sz w:val="22"/>
+          <w:szCs w:val="22"/>
+        </w:rPr>
+        <w:t xml:space="preserve"> for data cleaning, transformation, and feature engineering</w:t>
       </w:r>
     </w:p>
     <w:p>
@@ -965,39 +1358,73 @@
         </w:numPr>
         <w:rPr>
           <w:rFonts w:ascii="Montserrat" w:hAnsi="Montserrat"/>
-        </w:rPr>
-      </w:pPr>
-      <w:proofErr w:type="spellStart"/>
-      <w:r>
-        <w:rPr>
-          <w:rFonts w:ascii="Montserrat" w:hAnsi="Montserrat"/>
-        </w:rPr>
-        <w:t>Nump</w:t>
-      </w:r>
-      <w:r>
-        <w:rPr>
-          <w:rFonts w:ascii="Montserrat" w:hAnsi="Montserrat"/>
-        </w:rPr>
-        <w:t>y</w:t>
-      </w:r>
-      <w:proofErr w:type="spellEnd"/>
-      <w:r>
-        <w:rPr>
-          <w:rFonts w:ascii="Montserrat" w:hAnsi="Montserrat"/>
-        </w:rPr>
-        <w:t xml:space="preserve"> and Pandas for data </w:t>
-      </w:r>
-      <w:r>
-        <w:rPr>
-          <w:rFonts w:ascii="Montserrat" w:hAnsi="Montserrat"/>
-        </w:rPr>
-        <w:t xml:space="preserve">cleaning, transformation, and </w:t>
-      </w:r>
-      <w:r>
-        <w:rPr>
-          <w:rFonts w:ascii="Montserrat" w:hAnsi="Montserrat"/>
-        </w:rPr>
-        <w:t>manipulation</w:t>
+          <w:sz w:val="22"/>
+          <w:szCs w:val="22"/>
+        </w:rPr>
+      </w:pPr>
+      <w:r>
+        <w:rPr>
+          <w:rFonts w:ascii="Montserrat" w:hAnsi="Montserrat"/>
+          <w:sz w:val="22"/>
+          <w:szCs w:val="22"/>
+        </w:rPr>
+        <w:t xml:space="preserve">Scikit-Learn for </w:t>
+      </w:r>
+      <w:r>
+        <w:rPr>
+          <w:rFonts w:ascii="Montserrat" w:hAnsi="Montserrat"/>
+          <w:sz w:val="22"/>
+          <w:szCs w:val="22"/>
+        </w:rPr>
+        <w:t xml:space="preserve">classification </w:t>
+      </w:r>
+      <w:r>
+        <w:rPr>
+          <w:rFonts w:ascii="Montserrat" w:hAnsi="Montserrat"/>
+          <w:sz w:val="22"/>
+          <w:szCs w:val="22"/>
+        </w:rPr>
+        <w:t>model</w:t>
+      </w:r>
+      <w:r>
+        <w:rPr>
+          <w:rFonts w:ascii="Montserrat" w:hAnsi="Montserrat"/>
+          <w:sz w:val="22"/>
+          <w:szCs w:val="22"/>
+        </w:rPr>
+        <w:t>ing</w:t>
+      </w:r>
+      <w:r>
+        <w:rPr>
+          <w:rFonts w:ascii="Montserrat" w:hAnsi="Montserrat"/>
+          <w:sz w:val="22"/>
+          <w:szCs w:val="22"/>
+        </w:rPr>
+        <w:t xml:space="preserve">, </w:t>
+      </w:r>
+      <w:r>
+        <w:rPr>
+          <w:rFonts w:ascii="Montserrat" w:hAnsi="Montserrat"/>
+          <w:sz w:val="22"/>
+          <w:szCs w:val="22"/>
+        </w:rPr>
+        <w:t>scoring</w:t>
+      </w:r>
+      <w:r>
+        <w:rPr>
+          <w:rFonts w:ascii="Montserrat" w:hAnsi="Montserrat"/>
+          <w:sz w:val="22"/>
+          <w:szCs w:val="22"/>
+        </w:rPr>
+        <w:t>,</w:t>
+      </w:r>
+      <w:r>
+        <w:rPr>
+          <w:rFonts w:ascii="Montserrat" w:hAnsi="Montserrat"/>
+          <w:sz w:val="22"/>
+          <w:szCs w:val="22"/>
+        </w:rPr>
+        <w:t xml:space="preserve"> and evaluation</w:t>
       </w:r>
     </w:p>
     <w:p>
@@ -1009,59 +1436,23 @@
         </w:numPr>
         <w:rPr>
           <w:rFonts w:ascii="Montserrat" w:hAnsi="Montserrat"/>
-        </w:rPr>
-      </w:pPr>
-      <w:r>
-        <w:rPr>
-          <w:rFonts w:ascii="Montserrat" w:hAnsi="Montserrat"/>
-        </w:rPr>
-        <w:t>Scikit-Learn for model</w:t>
-      </w:r>
-      <w:r>
-        <w:rPr>
-          <w:rFonts w:ascii="Montserrat" w:hAnsi="Montserrat"/>
-        </w:rPr>
-        <w:t>ing</w:t>
-      </w:r>
-      <w:r>
-        <w:rPr>
-          <w:rFonts w:ascii="Montserrat" w:hAnsi="Montserrat"/>
-        </w:rPr>
-        <w:t xml:space="preserve">, </w:t>
-      </w:r>
-      <w:r>
-        <w:rPr>
-          <w:rFonts w:ascii="Montserrat" w:hAnsi="Montserrat"/>
-        </w:rPr>
-        <w:t>scoring</w:t>
-      </w:r>
-      <w:r>
-        <w:rPr>
-          <w:rFonts w:ascii="Montserrat" w:hAnsi="Montserrat"/>
-        </w:rPr>
-        <w:t xml:space="preserve"> and evaluation</w:t>
-      </w:r>
-    </w:p>
-    <w:p>
-      <w:pPr>
-        <w:pStyle w:val="ListParagraph"/>
-        <w:numPr>
-          <w:ilvl w:val="0"/>
-          <w:numId w:val="11"/>
-        </w:numPr>
-        <w:rPr>
-          <w:rFonts w:ascii="Montserrat" w:hAnsi="Montserrat"/>
-        </w:rPr>
-      </w:pPr>
-      <w:r>
-        <w:rPr>
-          <w:rFonts w:ascii="Montserrat" w:hAnsi="Montserrat"/>
+          <w:sz w:val="22"/>
+          <w:szCs w:val="22"/>
+        </w:rPr>
+      </w:pPr>
+      <w:r>
+        <w:rPr>
+          <w:rFonts w:ascii="Montserrat" w:hAnsi="Montserrat"/>
+          <w:sz w:val="22"/>
+          <w:szCs w:val="22"/>
         </w:rPr>
         <w:t>Matplotlib and Seaborn</w:t>
       </w:r>
       <w:r>
         <w:rPr>
           <w:rFonts w:ascii="Montserrat" w:hAnsi="Montserrat"/>
+          <w:sz w:val="22"/>
+          <w:szCs w:val="22"/>
         </w:rPr>
         <w:t xml:space="preserve"> for data visualization and plotting</w:t>
       </w:r>
@@ -1070,6 +1461,8 @@
       <w:pPr>
         <w:rPr>
           <w:rFonts w:ascii="Montserrat" w:hAnsi="Montserrat"/>
+          <w:sz w:val="22"/>
+          <w:szCs w:val="22"/>
         </w:rPr>
       </w:pPr>
     </w:p>
@@ -1079,6 +1472,8 @@
           <w:rFonts w:ascii="Montserrat" w:hAnsi="Montserrat"/>
           <w:b/>
           <w:bCs/>
+          <w:sz w:val="22"/>
+          <w:szCs w:val="22"/>
         </w:rPr>
       </w:pPr>
       <w:r>
@@ -1086,6 +1481,8 @@
           <w:rFonts w:ascii="Montserrat" w:hAnsi="Montserrat"/>
           <w:b/>
           <w:bCs/>
+          <w:sz w:val="22"/>
+          <w:szCs w:val="22"/>
         </w:rPr>
         <w:t>COMMUNICATION</w:t>
       </w:r>
@@ -1094,53 +1491,88 @@
       <w:pPr>
         <w:rPr>
           <w:rFonts w:ascii="Montserrat" w:hAnsi="Montserrat"/>
-        </w:rPr>
-      </w:pPr>
-      <w:r>
-        <w:rPr>
-          <w:rFonts w:ascii="Montserrat" w:hAnsi="Montserrat"/>
+          <w:sz w:val="22"/>
+          <w:szCs w:val="22"/>
+        </w:rPr>
+      </w:pPr>
+      <w:r>
+        <w:rPr>
+          <w:rFonts w:ascii="Montserrat" w:hAnsi="Montserrat"/>
+          <w:sz w:val="22"/>
+          <w:szCs w:val="22"/>
         </w:rPr>
         <w:t>In addition to the slides and visuals presente</w:t>
       </w:r>
       <w:r>
         <w:rPr>
           <w:rFonts w:ascii="Montserrat" w:hAnsi="Montserrat"/>
+          <w:sz w:val="22"/>
+          <w:szCs w:val="22"/>
         </w:rPr>
         <w:t>d, all work is available o</w:t>
       </w:r>
       <w:r>
         <w:rPr>
           <w:rFonts w:ascii="Montserrat" w:hAnsi="Montserrat"/>
-        </w:rPr>
-        <w:t>n my</w:t>
-      </w:r>
-      <w:r>
-        <w:rPr>
-          <w:rFonts w:ascii="Montserrat" w:hAnsi="Montserrat"/>
-        </w:rPr>
-        <w:t xml:space="preserve"> </w:t>
-      </w:r>
-      <w:hyperlink r:id="rId7" w:history="1">
+          <w:sz w:val="22"/>
+          <w:szCs w:val="22"/>
+        </w:rPr>
+        <w:t>n</w:t>
+      </w:r>
+      <w:r>
+        <w:rPr>
+          <w:rFonts w:ascii="Montserrat" w:hAnsi="Montserrat"/>
+          <w:sz w:val="22"/>
+          <w:szCs w:val="22"/>
+        </w:rPr>
+        <w:t xml:space="preserve"> my </w:t>
+      </w:r>
+      <w:hyperlink r:id="rId6" w:history="1">
+        <w:proofErr w:type="spellStart"/>
         <w:r>
           <w:rPr>
             <w:rStyle w:val="Hyperlink"/>
             <w:rFonts w:ascii="Montserrat" w:hAnsi="Montserrat"/>
+            <w:sz w:val="22"/>
+            <w:szCs w:val="22"/>
           </w:rPr>
-          <w:t>GitHub</w:t>
+          <w:t>Github</w:t>
+        </w:r>
+        <w:proofErr w:type="spellEnd"/>
+        <w:r>
+          <w:rPr>
+            <w:rStyle w:val="Hyperlink"/>
+            <w:rFonts w:ascii="Montserrat" w:hAnsi="Montserrat"/>
+            <w:sz w:val="22"/>
+            <w:szCs w:val="22"/>
+          </w:rPr>
+          <w:t xml:space="preserve"> found here</w:t>
         </w:r>
       </w:hyperlink>
-    </w:p>
-    <w:p>
-      <w:pPr>
-        <w:rPr>
-          <w:rFonts w:ascii="Montserrat" w:hAnsi="Montserrat"/>
-        </w:rPr>
-      </w:pPr>
-    </w:p>
-    <w:p>
-      <w:pPr>
-        <w:rPr>
-          <w:rFonts w:ascii="Montserrat" w:hAnsi="Montserrat"/>
+      <w:r>
+        <w:rPr>
+          <w:rFonts w:ascii="Montserrat" w:hAnsi="Montserrat"/>
+          <w:sz w:val="22"/>
+          <w:szCs w:val="22"/>
+        </w:rPr>
+        <w:t>.</w:t>
+      </w:r>
+    </w:p>
+    <w:p>
+      <w:pPr>
+        <w:rPr>
+          <w:rFonts w:ascii="Montserrat" w:hAnsi="Montserrat"/>
+          <w:sz w:val="22"/>
+          <w:szCs w:val="22"/>
+        </w:rPr>
+      </w:pPr>
+    </w:p>
+    <w:p>
+      <w:pPr>
+        <w:rPr>
+          <w:rFonts w:ascii="Montserrat" w:hAnsi="Montserrat"/>
+          <w:sz w:val="22"/>
+          <w:szCs w:val="22"/>
         </w:rPr>
       </w:pPr>
     </w:p>
@@ -1150,10 +1582,19 @@
           <w:rFonts w:ascii="Montserrat" w:hAnsi="Montserrat"/>
           <w:b/>
           <w:bCs/>
-        </w:rPr>
-      </w:pPr>
-    </w:p>
-    <w:p/>
+          <w:sz w:val="22"/>
+          <w:szCs w:val="22"/>
+        </w:rPr>
+      </w:pPr>
+    </w:p>
+    <w:p>
+      <w:pPr>
+        <w:rPr>
+          <w:sz w:val="22"/>
+          <w:szCs w:val="22"/>
+        </w:rPr>
+      </w:pPr>
+    </w:p>
     <w:sectPr>
       <w:pgSz w:w="12240" w:h="15840"/>
       <w:pgMar w:top="1440" w:right="1440" w:bottom="1440" w:left="1440" w:header="720" w:footer="720" w:gutter="0"/>
@@ -2260,6 +2701,119 @@
     </w:lvl>
   </w:abstractNum>
   <w:abstractNum w:abstractNumId="9" w15:restartNumberingAfterBreak="0">
+    <w:nsid w:val="63C65C75"/>
+    <w:multiLevelType w:val="hybridMultilevel"/>
+    <w:tmpl w:val="941220F6"/>
+    <w:lvl w:ilvl="0" w:tplc="04090001">
+      <w:start w:val="1"/>
+      <w:numFmt w:val="bullet"/>
+      <w:lvlText w:val=""/>
+      <w:lvlJc w:val="left"/>
+      <w:pPr>
+        <w:ind w:left="720" w:hanging="360"/>
+      </w:pPr>
+      <w:rPr>
+        <w:rFonts w:ascii="Symbol" w:hAnsi="Symbol" w:hint="default"/>
+      </w:rPr>
+    </w:lvl>
+    <w:lvl w:ilvl="1" w:tplc="04090003" w:tentative="1">
+      <w:start w:val="1"/>
+      <w:numFmt w:val="bullet"/>
+      <w:lvlText w:val="o"/>
+      <w:lvlJc w:val="left"/>
+      <w:pPr>
+        <w:ind w:left="1440" w:hanging="360"/>
+      </w:pPr>
+      <w:rPr>
+        <w:rFonts w:ascii="Courier New" w:hAnsi="Courier New" w:cs="Courier New" w:hint="default"/>
+      </w:rPr>
+    </w:lvl>
+    <w:lvl w:ilvl="2" w:tplc="04090005" w:tentative="1">
+      <w:start w:val="1"/>
+      <w:numFmt w:val="bullet"/>
+      <w:lvlText w:val=""/>
+      <w:lvlJc w:val="left"/>
+      <w:pPr>
+        <w:ind w:left="2160" w:hanging="360"/>
+      </w:pPr>
+      <w:rPr>
+        <w:rFonts w:ascii="Wingdings" w:hAnsi="Wingdings" w:hint="default"/>
+      </w:rPr>
+    </w:lvl>
+    <w:lvl w:ilvl="3" w:tplc="04090001" w:tentative="1">
+      <w:start w:val="1"/>
+      <w:numFmt w:val="bullet"/>
+      <w:lvlText w:val=""/>
+      <w:lvlJc w:val="left"/>
+      <w:pPr>
+        <w:ind w:left="2880" w:hanging="360"/>
+      </w:pPr>
+      <w:rPr>
+        <w:rFonts w:ascii="Symbol" w:hAnsi="Symbol" w:hint="default"/>
+      </w:rPr>
+    </w:lvl>
+    <w:lvl w:ilvl="4" w:tplc="04090003" w:tentative="1">
+      <w:start w:val="1"/>
+      <w:numFmt w:val="bullet"/>
+      <w:lvlText w:val="o"/>
+      <w:lvlJc w:val="left"/>
+      <w:pPr>
+        <w:ind w:left="3600" w:hanging="360"/>
+      </w:pPr>
+      <w:rPr>
+        <w:rFonts w:ascii="Courier New" w:hAnsi="Courier New" w:cs="Courier New" w:hint="default"/>
+      </w:rPr>
+    </w:lvl>
+    <w:lvl w:ilvl="5" w:tplc="04090005" w:tentative="1">
+      <w:start w:val="1"/>
+      <w:numFmt w:val="bullet"/>
+      <w:lvlText w:val=""/>
+      <w:lvlJc w:val="left"/>
+      <w:pPr>
+        <w:ind w:left="4320" w:hanging="360"/>
+      </w:pPr>
+      <w:rPr>
+        <w:rFonts w:ascii="Wingdings" w:hAnsi="Wingdings" w:hint="default"/>
+      </w:rPr>
+    </w:lvl>
+    <w:lvl w:ilvl="6" w:tplc="04090001" w:tentative="1">
+      <w:start w:val="1"/>
+      <w:numFmt w:val="bullet"/>
+      <w:lvlText w:val=""/>
+      <w:lvlJc w:val="left"/>
+      <w:pPr>
+        <w:ind w:left="5040" w:hanging="360"/>
+      </w:pPr>
+      <w:rPr>
+        <w:rFonts w:ascii="Symbol" w:hAnsi="Symbol" w:hint="default"/>
+      </w:rPr>
+    </w:lvl>
+    <w:lvl w:ilvl="7" w:tplc="04090003" w:tentative="1">
+      <w:start w:val="1"/>
+      <w:numFmt w:val="bullet"/>
+      <w:lvlText w:val="o"/>
+      <w:lvlJc w:val="left"/>
+      <w:pPr>
+        <w:ind w:left="5760" w:hanging="360"/>
+      </w:pPr>
+      <w:rPr>
+        <w:rFonts w:ascii="Courier New" w:hAnsi="Courier New" w:cs="Courier New" w:hint="default"/>
+      </w:rPr>
+    </w:lvl>
+    <w:lvl w:ilvl="8" w:tplc="04090005" w:tentative="1">
+      <w:start w:val="1"/>
+      <w:numFmt w:val="bullet"/>
+      <w:lvlText w:val=""/>
+      <w:lvlJc w:val="left"/>
+      <w:pPr>
+        <w:ind w:left="6480" w:hanging="360"/>
+      </w:pPr>
+      <w:rPr>
+        <w:rFonts w:ascii="Wingdings" w:hAnsi="Wingdings" w:hint="default"/>
+      </w:rPr>
+    </w:lvl>
+  </w:abstractNum>
+  <w:abstractNum w:abstractNumId="10" w15:restartNumberingAfterBreak="0">
     <w:nsid w:val="65071116"/>
     <w:multiLevelType w:val="multilevel"/>
     <w:tmpl w:val="3AD2EE32"/>
@@ -2400,7 +2954,7 @@
       </w:rPr>
     </w:lvl>
   </w:abstractNum>
-  <w:abstractNum w:abstractNumId="10" w15:restartNumberingAfterBreak="0">
+  <w:abstractNum w:abstractNumId="11" w15:restartNumberingAfterBreak="0">
     <w:nsid w:val="7ECE055C"/>
     <w:multiLevelType w:val="multilevel"/>
     <w:tmpl w:val="7A50B094"/>
@@ -2542,10 +3096,10 @@
     </w:lvl>
   </w:abstractNum>
   <w:num w:numId="1" w16cid:durableId="1121263173">
-    <w:abstractNumId w:val="9"/>
+    <w:abstractNumId w:val="10"/>
   </w:num>
   <w:num w:numId="2" w16cid:durableId="1738744987">
-    <w:abstractNumId w:val="10"/>
+    <w:abstractNumId w:val="11"/>
   </w:num>
   <w:num w:numId="3" w16cid:durableId="191967413">
     <w:abstractNumId w:val="5"/>
@@ -2573,6 +3127,9 @@
   </w:num>
   <w:num w:numId="11" w16cid:durableId="2133942310">
     <w:abstractNumId w:val="7"/>
+  </w:num>
+  <w:num w:numId="12" w16cid:durableId="909582713">
+    <w:abstractNumId w:val="9"/>
   </w:num>
 </w:numbering>
 </file>

</xml_diff>